<commit_message>
ninthth project second modified
</commit_message>
<xml_diff>
--- a/Project_9_commands.docx
+++ b/Project_9_commands.docx
@@ -390,10 +390,10 @@
         </w:rPr>
         <w:lastRenderedPageBreak/>
         <w:drawing>
-          <wp:inline distT="0" distB="0" distL="0" distR="0" wp14:anchorId="437641F3" wp14:editId="003FF637">
-            <wp:extent cx="6031523" cy="3453765"/>
-            <wp:effectExtent l="0" t="0" r="7620" b="0"/>
-            <wp:docPr id="7" name="Picture 7"/>
+          <wp:inline distT="0" distB="0" distL="0" distR="0" wp14:anchorId="32C3464B" wp14:editId="0681257F">
+            <wp:extent cx="3534508" cy="2696308"/>
+            <wp:effectExtent l="0" t="0" r="8890" b="8890"/>
+            <wp:docPr id="13" name="Picture 13"/>
             <wp:cNvGraphicFramePr>
               <a:graphicFrameLocks xmlns:a="http://schemas.openxmlformats.org/drawingml/2006/main" noChangeAspect="1"/>
             </wp:cNvGraphicFramePr>
@@ -406,13 +406,13 @@
                   </pic:nvPicPr>
                   <pic:blipFill rotWithShape="1">
                     <a:blip r:embed="rId11"/>
-                    <a:srcRect r="39250" b="32150"/>
+                    <a:srcRect r="40533" b="19351"/>
                     <a:stretch/>
                   </pic:blipFill>
                   <pic:spPr bwMode="auto">
                     <a:xfrm>
                       <a:off x="0" y="0"/>
-                      <a:ext cx="6064857" cy="3472852"/>
+                      <a:ext cx="3534508" cy="2696308"/>
                     </a:xfrm>
                     <a:prstGeom prst="rect">
                       <a:avLst/>
@@ -439,10 +439,10 @@
           <w:noProof/>
         </w:rPr>
         <w:drawing>
-          <wp:inline distT="0" distB="0" distL="0" distR="0" wp14:anchorId="62D36D82" wp14:editId="3AEB6DA4">
-            <wp:extent cx="6141238" cy="369277"/>
+          <wp:inline distT="0" distB="0" distL="0" distR="0" wp14:anchorId="663152AC" wp14:editId="0C10BE7E">
+            <wp:extent cx="4472354" cy="351692"/>
             <wp:effectExtent l="0" t="0" r="0" b="0"/>
-            <wp:docPr id="10" name="Picture 10"/>
+            <wp:docPr id="15" name="Picture 15"/>
             <wp:cNvGraphicFramePr>
               <a:graphicFrameLocks xmlns:a="http://schemas.openxmlformats.org/drawingml/2006/main" noChangeAspect="1"/>
             </wp:cNvGraphicFramePr>
@@ -455,13 +455,224 @@
                   </pic:nvPicPr>
                   <pic:blipFill rotWithShape="1">
                     <a:blip r:embed="rId12"/>
-                    <a:srcRect t="30340" r="24374" b="61575"/>
+                    <a:srcRect t="54000" r="24684" b="35471"/>
                     <a:stretch/>
                   </pic:blipFill>
                   <pic:spPr bwMode="auto">
                     <a:xfrm>
                       <a:off x="0" y="0"/>
-                      <a:ext cx="6351825" cy="381940"/>
+                      <a:ext cx="4476467" cy="352015"/>
+                    </a:xfrm>
+                    <a:prstGeom prst="rect">
+                      <a:avLst/>
+                    </a:prstGeom>
+                    <a:ln>
+                      <a:noFill/>
+                    </a:ln>
+                    <a:extLst>
+                      <a:ext uri="{53640926-AAD7-44D8-BBD7-CCE9431645EC}">
+                        <a14:shadowObscured xmlns:a14="http://schemas.microsoft.com/office/drawing/2010/main"/>
+                      </a:ext>
+                    </a:extLst>
+                  </pic:spPr>
+                </pic:pic>
+              </a:graphicData>
+            </a:graphic>
+          </wp:inline>
+        </w:drawing>
+      </w:r>
+    </w:p>
+    <w:p>
+      <w:r>
+        <w:t>I created two tables similar to table one and two:</w:t>
+      </w:r>
+    </w:p>
+    <w:p>
+      <w:r>
+        <w:rPr>
+          <w:noProof/>
+        </w:rPr>
+        <w:drawing>
+          <wp:inline distT="0" distB="0" distL="0" distR="0" wp14:anchorId="0E87D190" wp14:editId="6CAB8A96">
+            <wp:extent cx="4812993" cy="4108938"/>
+            <wp:effectExtent l="0" t="0" r="6985" b="6350"/>
+            <wp:docPr id="12" name="Picture 12"/>
+            <wp:cNvGraphicFramePr>
+              <a:graphicFrameLocks xmlns:a="http://schemas.openxmlformats.org/drawingml/2006/main" noChangeAspect="1"/>
+            </wp:cNvGraphicFramePr>
+            <a:graphic xmlns:a="http://schemas.openxmlformats.org/drawingml/2006/main">
+              <a:graphicData uri="http://schemas.openxmlformats.org/drawingml/2006/picture">
+                <pic:pic xmlns:pic="http://schemas.openxmlformats.org/drawingml/2006/picture">
+                  <pic:nvPicPr>
+                    <pic:cNvPr id="1" name=""/>
+                    <pic:cNvPicPr/>
+                  </pic:nvPicPr>
+                  <pic:blipFill rotWithShape="1">
+                    <a:blip r:embed="rId13"/>
+                    <a:srcRect r="61137" b="9708"/>
+                    <a:stretch/>
+                  </pic:blipFill>
+                  <pic:spPr bwMode="auto">
+                    <a:xfrm>
+                      <a:off x="0" y="0"/>
+                      <a:ext cx="4857508" cy="4146942"/>
+                    </a:xfrm>
+                    <a:prstGeom prst="rect">
+                      <a:avLst/>
+                    </a:prstGeom>
+                    <a:ln>
+                      <a:noFill/>
+                    </a:ln>
+                    <a:extLst>
+                      <a:ext uri="{53640926-AAD7-44D8-BBD7-CCE9431645EC}">
+                        <a14:shadowObscured xmlns:a14="http://schemas.microsoft.com/office/drawing/2010/main"/>
+                      </a:ext>
+                    </a:extLst>
+                  </pic:spPr>
+                </pic:pic>
+              </a:graphicData>
+            </a:graphic>
+          </wp:inline>
+        </w:drawing>
+      </w:r>
+      <w:r>
+        <w:t xml:space="preserve"> </w:t>
+      </w:r>
+    </w:p>
+    <w:p>
+      <w:r>
+        <w:t>The two code in one file:</w:t>
+      </w:r>
+    </w:p>
+    <w:p>
+      <w:r>
+        <w:rPr>
+          <w:noProof/>
+        </w:rPr>
+        <w:lastRenderedPageBreak/>
+        <w:drawing>
+          <wp:inline distT="0" distB="0" distL="0" distR="0" wp14:anchorId="5610518C" wp14:editId="6F8B9E5F">
+            <wp:extent cx="4982308" cy="4111856"/>
+            <wp:effectExtent l="0" t="0" r="8890" b="3175"/>
+            <wp:docPr id="6" name="Picture 6"/>
+            <wp:cNvGraphicFramePr>
+              <a:graphicFrameLocks xmlns:a="http://schemas.openxmlformats.org/drawingml/2006/main" noChangeAspect="1"/>
+            </wp:cNvGraphicFramePr>
+            <a:graphic xmlns:a="http://schemas.openxmlformats.org/drawingml/2006/main">
+              <a:graphicData uri="http://schemas.openxmlformats.org/drawingml/2006/picture">
+                <pic:pic xmlns:pic="http://schemas.openxmlformats.org/drawingml/2006/picture">
+                  <pic:nvPicPr>
+                    <pic:cNvPr id="1" name=""/>
+                    <pic:cNvPicPr/>
+                  </pic:nvPicPr>
+                  <pic:blipFill rotWithShape="1">
+                    <a:blip r:embed="rId14"/>
+                    <a:srcRect r="40730" b="13039"/>
+                    <a:stretch/>
+                  </pic:blipFill>
+                  <pic:spPr bwMode="auto">
+                    <a:xfrm>
+                      <a:off x="0" y="0"/>
+                      <a:ext cx="4982308" cy="4111856"/>
+                    </a:xfrm>
+                    <a:prstGeom prst="rect">
+                      <a:avLst/>
+                    </a:prstGeom>
+                    <a:ln>
+                      <a:noFill/>
+                    </a:ln>
+                    <a:extLst>
+                      <a:ext uri="{53640926-AAD7-44D8-BBD7-CCE9431645EC}">
+                        <a14:shadowObscured xmlns:a14="http://schemas.microsoft.com/office/drawing/2010/main"/>
+                      </a:ext>
+                    </a:extLst>
+                  </pic:spPr>
+                </pic:pic>
+              </a:graphicData>
+            </a:graphic>
+          </wp:inline>
+        </w:drawing>
+      </w:r>
+    </w:p>
+    <w:p>
+      <w:r>
+        <w:rPr>
+          <w:noProof/>
+        </w:rPr>
+        <w:drawing>
+          <wp:inline distT="0" distB="0" distL="0" distR="0" wp14:anchorId="58389492" wp14:editId="7AD17243">
+            <wp:extent cx="4970585" cy="3962903"/>
+            <wp:effectExtent l="0" t="0" r="1905" b="0"/>
+            <wp:docPr id="11" name="Picture 11"/>
+            <wp:cNvGraphicFramePr>
+              <a:graphicFrameLocks xmlns:a="http://schemas.openxmlformats.org/drawingml/2006/main" noChangeAspect="1"/>
+            </wp:cNvGraphicFramePr>
+            <a:graphic xmlns:a="http://schemas.openxmlformats.org/drawingml/2006/main">
+              <a:graphicData uri="http://schemas.openxmlformats.org/drawingml/2006/picture">
+                <pic:pic xmlns:pic="http://schemas.openxmlformats.org/drawingml/2006/picture">
+                  <pic:nvPicPr>
+                    <pic:cNvPr id="1" name=""/>
+                    <pic:cNvPicPr/>
+                  </pic:nvPicPr>
+                  <pic:blipFill rotWithShape="1">
+                    <a:blip r:embed="rId15"/>
+                    <a:srcRect r="49408" b="28293"/>
+                    <a:stretch/>
+                  </pic:blipFill>
+                  <pic:spPr bwMode="auto">
+                    <a:xfrm>
+                      <a:off x="0" y="0"/>
+                      <a:ext cx="4986472" cy="3975570"/>
+                    </a:xfrm>
+                    <a:prstGeom prst="rect">
+                      <a:avLst/>
+                    </a:prstGeom>
+                    <a:ln>
+                      <a:noFill/>
+                    </a:ln>
+                    <a:extLst>
+                      <a:ext uri="{53640926-AAD7-44D8-BBD7-CCE9431645EC}">
+                        <a14:shadowObscured xmlns:a14="http://schemas.microsoft.com/office/drawing/2010/main"/>
+                      </a:ext>
+                    </a:extLst>
+                  </pic:spPr>
+                </pic:pic>
+              </a:graphicData>
+            </a:graphic>
+          </wp:inline>
+        </w:drawing>
+      </w:r>
+    </w:p>
+    <w:p>
+      <w:r>
+        <w:rPr>
+          <w:noProof/>
+        </w:rPr>
+        <w:lastRenderedPageBreak/>
+        <w:drawing>
+          <wp:inline distT="0" distB="0" distL="0" distR="0" wp14:anchorId="7E472576" wp14:editId="701FE145">
+            <wp:extent cx="5942083" cy="861109"/>
+            <wp:effectExtent l="0" t="0" r="1905" b="0"/>
+            <wp:docPr id="14" name="Picture 14"/>
+            <wp:cNvGraphicFramePr>
+              <a:graphicFrameLocks xmlns:a="http://schemas.openxmlformats.org/drawingml/2006/main" noChangeAspect="1"/>
+            </wp:cNvGraphicFramePr>
+            <a:graphic xmlns:a="http://schemas.openxmlformats.org/drawingml/2006/main">
+              <a:graphicData uri="http://schemas.openxmlformats.org/drawingml/2006/picture">
+                <pic:pic xmlns:pic="http://schemas.openxmlformats.org/drawingml/2006/picture">
+                  <pic:nvPicPr>
+                    <pic:cNvPr id="1" name=""/>
+                    <pic:cNvPicPr/>
+                  </pic:nvPicPr>
+                  <pic:blipFill rotWithShape="1">
+                    <a:blip r:embed="rId16"/>
+                    <a:srcRect t="37179" b="37058"/>
+                    <a:stretch/>
+                  </pic:blipFill>
+                  <pic:spPr bwMode="auto">
+                    <a:xfrm>
+                      <a:off x="0" y="0"/>
+                      <a:ext cx="5943600" cy="861329"/>
                     </a:xfrm>
                     <a:prstGeom prst="rect">
                       <a:avLst/>

</xml_diff>

<commit_message>
ninthth project third modified
</commit_message>
<xml_diff>
--- a/Project_9_commands.docx
+++ b/Project_9_commands.docx
@@ -595,15 +595,28 @@
       </w:r>
     </w:p>
     <w:p>
+      <w:pPr>
+        <w:rPr>
+          <w:noProof/>
+        </w:rPr>
+      </w:pPr>
+      <w:r>
+        <w:rPr>
+          <w:noProof/>
+        </w:rPr>
+        <w:t>A query for this method:</w:t>
+      </w:r>
+    </w:p>
+    <w:p>
       <w:r>
         <w:rPr>
           <w:noProof/>
         </w:rPr>
         <w:drawing>
-          <wp:inline distT="0" distB="0" distL="0" distR="0" wp14:anchorId="58389492" wp14:editId="7AD17243">
-            <wp:extent cx="4970585" cy="3962903"/>
-            <wp:effectExtent l="0" t="0" r="1905" b="0"/>
-            <wp:docPr id="11" name="Picture 11"/>
+          <wp:inline distT="0" distB="0" distL="0" distR="0" wp14:anchorId="1205D351" wp14:editId="4C308AAF">
+            <wp:extent cx="5670351" cy="2262553"/>
+            <wp:effectExtent l="0" t="0" r="6985" b="4445"/>
+            <wp:docPr id="18" name="Picture 18"/>
             <wp:cNvGraphicFramePr>
               <a:graphicFrameLocks xmlns:a="http://schemas.openxmlformats.org/drawingml/2006/main" noChangeAspect="1"/>
             </wp:cNvGraphicFramePr>
@@ -616,13 +629,13 @@
                   </pic:nvPicPr>
                   <pic:blipFill rotWithShape="1">
                     <a:blip r:embed="rId15"/>
-                    <a:srcRect r="49408" b="28293"/>
+                    <a:srcRect r="39941" b="57396"/>
                     <a:stretch/>
                   </pic:blipFill>
                   <pic:spPr bwMode="auto">
                     <a:xfrm>
                       <a:off x="0" y="0"/>
-                      <a:ext cx="4986472" cy="3975570"/>
+                      <a:ext cx="5731147" cy="2286811"/>
                     </a:xfrm>
                     <a:prstGeom prst="rect">
                       <a:avLst/>
@@ -648,12 +661,11 @@
         <w:rPr>
           <w:noProof/>
         </w:rPr>
-        <w:lastRenderedPageBreak/>
         <w:drawing>
-          <wp:inline distT="0" distB="0" distL="0" distR="0" wp14:anchorId="7E472576" wp14:editId="701FE145">
-            <wp:extent cx="5942083" cy="861109"/>
-            <wp:effectExtent l="0" t="0" r="1905" b="0"/>
-            <wp:docPr id="14" name="Picture 14"/>
+          <wp:inline distT="0" distB="0" distL="0" distR="0" wp14:anchorId="0DB87DD1" wp14:editId="7D1140E5">
+            <wp:extent cx="6052544" cy="1248507"/>
+            <wp:effectExtent l="0" t="0" r="5715" b="8890"/>
+            <wp:docPr id="19" name="Picture 19"/>
             <wp:cNvGraphicFramePr>
               <a:graphicFrameLocks xmlns:a="http://schemas.openxmlformats.org/drawingml/2006/main" noChangeAspect="1"/>
             </wp:cNvGraphicFramePr>
@@ -666,13 +678,221 @@
                   </pic:nvPicPr>
                   <pic:blipFill rotWithShape="1">
                     <a:blip r:embed="rId16"/>
-                    <a:srcRect t="37179" b="37058"/>
+                    <a:srcRect t="47162" r="12002" b="20568"/>
                     <a:stretch/>
                   </pic:blipFill>
                   <pic:spPr bwMode="auto">
                     <a:xfrm>
                       <a:off x="0" y="0"/>
-                      <a:ext cx="5943600" cy="861329"/>
+                      <a:ext cx="6110272" cy="1260415"/>
+                    </a:xfrm>
+                    <a:prstGeom prst="rect">
+                      <a:avLst/>
+                    </a:prstGeom>
+                    <a:ln>
+                      <a:noFill/>
+                    </a:ln>
+                    <a:extLst>
+                      <a:ext uri="{53640926-AAD7-44D8-BBD7-CCE9431645EC}">
+                        <a14:shadowObscured xmlns:a14="http://schemas.microsoft.com/office/drawing/2010/main"/>
+                      </a:ext>
+                    </a:extLst>
+                  </pic:spPr>
+                </pic:pic>
+              </a:graphicData>
+            </a:graphic>
+          </wp:inline>
+        </w:drawing>
+      </w:r>
+    </w:p>
+    <w:p>
+      <w:r>
+        <w:lastRenderedPageBreak/>
+        <w:t>Another method:</w:t>
+      </w:r>
+    </w:p>
+    <w:p>
+      <w:r>
+        <w:rPr>
+          <w:noProof/>
+        </w:rPr>
+        <w:drawing>
+          <wp:inline distT="0" distB="0" distL="0" distR="0" wp14:anchorId="384B3BA3" wp14:editId="61754307">
+            <wp:extent cx="4911725" cy="4155831"/>
+            <wp:effectExtent l="0" t="0" r="3175" b="0"/>
+            <wp:docPr id="17" name="Picture 17"/>
+            <wp:cNvGraphicFramePr>
+              <a:graphicFrameLocks xmlns:a="http://schemas.openxmlformats.org/drawingml/2006/main" noChangeAspect="1"/>
+            </wp:cNvGraphicFramePr>
+            <a:graphic xmlns:a="http://schemas.openxmlformats.org/drawingml/2006/main">
+              <a:graphicData uri="http://schemas.openxmlformats.org/drawingml/2006/picture">
+                <pic:pic xmlns:pic="http://schemas.openxmlformats.org/drawingml/2006/picture">
+                  <pic:nvPicPr>
+                    <pic:cNvPr id="1" name=""/>
+                    <pic:cNvPicPr/>
+                  </pic:nvPicPr>
+                  <pic:blipFill rotWithShape="1">
+                    <a:blip r:embed="rId17"/>
+                    <a:srcRect r="52663" b="4449"/>
+                    <a:stretch/>
+                  </pic:blipFill>
+                  <pic:spPr bwMode="auto">
+                    <a:xfrm>
+                      <a:off x="0" y="0"/>
+                      <a:ext cx="4939813" cy="4179596"/>
+                    </a:xfrm>
+                    <a:prstGeom prst="rect">
+                      <a:avLst/>
+                    </a:prstGeom>
+                    <a:ln>
+                      <a:noFill/>
+                    </a:ln>
+                    <a:extLst>
+                      <a:ext uri="{53640926-AAD7-44D8-BBD7-CCE9431645EC}">
+                        <a14:shadowObscured xmlns:a14="http://schemas.microsoft.com/office/drawing/2010/main"/>
+                      </a:ext>
+                    </a:extLst>
+                  </pic:spPr>
+                </pic:pic>
+              </a:graphicData>
+            </a:graphic>
+          </wp:inline>
+        </w:drawing>
+      </w:r>
+    </w:p>
+    <w:p>
+      <w:r>
+        <w:rPr>
+          <w:noProof/>
+        </w:rPr>
+        <w:drawing>
+          <wp:inline distT="0" distB="0" distL="0" distR="0" wp14:anchorId="409823BC" wp14:editId="50A25475">
+            <wp:extent cx="5721056" cy="3417277"/>
+            <wp:effectExtent l="0" t="0" r="0" b="0"/>
+            <wp:docPr id="7" name="Picture 7"/>
+            <wp:cNvGraphicFramePr>
+              <a:graphicFrameLocks xmlns:a="http://schemas.openxmlformats.org/drawingml/2006/main" noChangeAspect="1"/>
+            </wp:cNvGraphicFramePr>
+            <a:graphic xmlns:a="http://schemas.openxmlformats.org/drawingml/2006/main">
+              <a:graphicData uri="http://schemas.openxmlformats.org/drawingml/2006/picture">
+                <pic:pic xmlns:pic="http://schemas.openxmlformats.org/drawingml/2006/picture">
+                  <pic:nvPicPr>
+                    <pic:cNvPr id="1" name=""/>
+                    <pic:cNvPicPr/>
+                  </pic:nvPicPr>
+                  <pic:blipFill rotWithShape="1">
+                    <a:blip r:embed="rId18"/>
+                    <a:srcRect r="41223" b="37585"/>
+                    <a:stretch/>
+                  </pic:blipFill>
+                  <pic:spPr bwMode="auto">
+                    <a:xfrm>
+                      <a:off x="0" y="0"/>
+                      <a:ext cx="5768185" cy="3445428"/>
+                    </a:xfrm>
+                    <a:prstGeom prst="rect">
+                      <a:avLst/>
+                    </a:prstGeom>
+                    <a:ln>
+                      <a:noFill/>
+                    </a:ln>
+                    <a:extLst>
+                      <a:ext uri="{53640926-AAD7-44D8-BBD7-CCE9431645EC}">
+                        <a14:shadowObscured xmlns:a14="http://schemas.microsoft.com/office/drawing/2010/main"/>
+                      </a:ext>
+                    </a:extLst>
+                  </pic:spPr>
+                </pic:pic>
+              </a:graphicData>
+            </a:graphic>
+          </wp:inline>
+        </w:drawing>
+      </w:r>
+    </w:p>
+    <w:p>
+      <w:r>
+        <w:lastRenderedPageBreak/>
+        <w:t>A query file for the previous method:</w:t>
+      </w:r>
+    </w:p>
+    <w:p>
+      <w:r>
+        <w:rPr>
+          <w:noProof/>
+        </w:rPr>
+        <w:drawing>
+          <wp:inline distT="0" distB="0" distL="0" distR="0" wp14:anchorId="7C9120B8" wp14:editId="7402F029">
+            <wp:extent cx="5712228" cy="2332893"/>
+            <wp:effectExtent l="0" t="0" r="3175" b="0"/>
+            <wp:docPr id="10" name="Picture 10"/>
+            <wp:cNvGraphicFramePr>
+              <a:graphicFrameLocks xmlns:a="http://schemas.openxmlformats.org/drawingml/2006/main" noChangeAspect="1"/>
+            </wp:cNvGraphicFramePr>
+            <a:graphic xmlns:a="http://schemas.openxmlformats.org/drawingml/2006/main">
+              <a:graphicData uri="http://schemas.openxmlformats.org/drawingml/2006/picture">
+                <pic:pic xmlns:pic="http://schemas.openxmlformats.org/drawingml/2006/picture">
+                  <pic:nvPicPr>
+                    <pic:cNvPr id="1" name=""/>
+                    <pic:cNvPicPr/>
+                  </pic:nvPicPr>
+                  <pic:blipFill rotWithShape="1">
+                    <a:blip r:embed="rId19"/>
+                    <a:srcRect r="41321" b="57396"/>
+                    <a:stretch/>
+                  </pic:blipFill>
+                  <pic:spPr bwMode="auto">
+                    <a:xfrm>
+                      <a:off x="0" y="0"/>
+                      <a:ext cx="5736457" cy="2342788"/>
+                    </a:xfrm>
+                    <a:prstGeom prst="rect">
+                      <a:avLst/>
+                    </a:prstGeom>
+                    <a:ln>
+                      <a:noFill/>
+                    </a:ln>
+                    <a:extLst>
+                      <a:ext uri="{53640926-AAD7-44D8-BBD7-CCE9431645EC}">
+                        <a14:shadowObscured xmlns:a14="http://schemas.microsoft.com/office/drawing/2010/main"/>
+                      </a:ext>
+                    </a:extLst>
+                  </pic:spPr>
+                </pic:pic>
+              </a:graphicData>
+            </a:graphic>
+          </wp:inline>
+        </w:drawing>
+      </w:r>
+    </w:p>
+    <w:p>
+      <w:r>
+        <w:rPr>
+          <w:noProof/>
+        </w:rPr>
+        <w:drawing>
+          <wp:inline distT="0" distB="0" distL="0" distR="0" wp14:anchorId="47BB74CA" wp14:editId="3C5D1A18">
+            <wp:extent cx="6227212" cy="1529861"/>
+            <wp:effectExtent l="0" t="0" r="2540" b="0"/>
+            <wp:docPr id="16" name="Picture 16"/>
+            <wp:cNvGraphicFramePr>
+              <a:graphicFrameLocks xmlns:a="http://schemas.openxmlformats.org/drawingml/2006/main" noChangeAspect="1"/>
+            </wp:cNvGraphicFramePr>
+            <a:graphic xmlns:a="http://schemas.openxmlformats.org/drawingml/2006/main">
+              <a:graphicData uri="http://schemas.openxmlformats.org/drawingml/2006/picture">
+                <pic:pic xmlns:pic="http://schemas.openxmlformats.org/drawingml/2006/picture">
+                  <pic:nvPicPr>
+                    <pic:cNvPr id="1" name=""/>
+                    <pic:cNvPicPr/>
+                  </pic:nvPicPr>
+                  <pic:blipFill rotWithShape="1">
+                    <a:blip r:embed="rId20"/>
+                    <a:srcRect t="46636" r="17996" b="17549"/>
+                    <a:stretch/>
+                  </pic:blipFill>
+                  <pic:spPr bwMode="auto">
+                    <a:xfrm>
+                      <a:off x="0" y="0"/>
+                      <a:ext cx="6269849" cy="1540336"/>
                     </a:xfrm>
                     <a:prstGeom prst="rect">
                       <a:avLst/>

</xml_diff>